<commit_message>
Documento atualizado, problemas-de-teste upload
</commit_message>
<xml_diff>
--- a/G18.docx
+++ b/G18.docx
@@ -424,7 +424,7 @@
         </w:rPr>
         <w:fldChar w:fldCharType="separate"/>
       </w:r>
-      <w:hyperlink w:anchor="_Toc531545430" w:history="1">
+      <w:hyperlink w:anchor="_Toc531549890" w:history="1">
         <w:r>
           <w:rPr>
             <w:rStyle w:val="Hyperlink"/>
@@ -471,7 +471,7 @@
             <w:noProof/>
             <w:webHidden/>
           </w:rPr>
-          <w:instrText xml:space="preserve"> PAGEREF _Toc531545430 \h </w:instrText>
+          <w:instrText xml:space="preserve"> PAGEREF _Toc531549890 \h </w:instrText>
         </w:r>
         <w:r>
           <w:rPr>
@@ -520,7 +520,7 @@
           <w:lang w:eastAsia="pt-PT"/>
         </w:rPr>
       </w:pPr>
-      <w:hyperlink w:anchor="_Toc531545431" w:history="1">
+      <w:hyperlink w:anchor="_Toc531549891" w:history="1">
         <w:r>
           <w:rPr>
             <w:rStyle w:val="Hyperlink"/>
@@ -546,7 +546,7 @@
             <w:rStyle w:val="Hyperlink"/>
             <w:noProof/>
           </w:rPr>
-          <w:t>MODELAÇÕES DO PROBLEMA</w:t>
+          <w:t>Estrutura de dados</w:t>
         </w:r>
         <w:r>
           <w:rPr>
@@ -567,7 +567,7 @@
             <w:noProof/>
             <w:webHidden/>
           </w:rPr>
-          <w:instrText xml:space="preserve"> PAGEREF _Toc531545431 \h </w:instrText>
+          <w:instrText xml:space="preserve"> PAGEREF _Toc531549891 \h </w:instrText>
         </w:r>
         <w:r>
           <w:rPr>
@@ -616,7 +616,7 @@
           <w:lang w:eastAsia="pt-PT"/>
         </w:rPr>
       </w:pPr>
-      <w:hyperlink w:anchor="_Toc531545432" w:history="1">
+      <w:hyperlink w:anchor="_Toc531549892" w:history="1">
         <w:r>
           <w:rPr>
             <w:rStyle w:val="Hyperlink"/>
@@ -642,7 +642,7 @@
             <w:rStyle w:val="Hyperlink"/>
             <w:noProof/>
           </w:rPr>
-          <w:t>Estrutura de dados</w:t>
+          <w:t>MODELAÇÕES DO PROBLEMA</w:t>
         </w:r>
         <w:r>
           <w:rPr>
@@ -663,7 +663,7 @@
             <w:noProof/>
             <w:webHidden/>
           </w:rPr>
-          <w:instrText xml:space="preserve"> PAGEREF _Toc531545432 \h </w:instrText>
+          <w:instrText xml:space="preserve"> PAGEREF _Toc531549892 \h </w:instrText>
         </w:r>
         <w:r>
           <w:rPr>
@@ -683,7 +683,7 @@
             <w:noProof/>
             <w:webHidden/>
           </w:rPr>
-          <w:t>2</w:t>
+          <w:t>3</w:t>
         </w:r>
         <w:r>
           <w:rPr>
@@ -712,7 +712,7 @@
           <w:lang w:eastAsia="pt-PT"/>
         </w:rPr>
       </w:pPr>
-      <w:hyperlink w:anchor="_Toc531545433" w:history="1">
+      <w:hyperlink w:anchor="_Toc531549893" w:history="1">
         <w:r>
           <w:rPr>
             <w:rStyle w:val="Hyperlink"/>
@@ -759,7 +759,7 @@
             <w:noProof/>
             <w:webHidden/>
           </w:rPr>
-          <w:instrText xml:space="preserve"> PAGEREF _Toc531545433 \h </w:instrText>
+          <w:instrText xml:space="preserve"> PAGEREF _Toc531549893 \h </w:instrText>
         </w:r>
         <w:r>
           <w:rPr>
@@ -779,7 +779,7 @@
             <w:noProof/>
             <w:webHidden/>
           </w:rPr>
-          <w:t>2</w:t>
+          <w:t>3</w:t>
         </w:r>
         <w:r>
           <w:rPr>
@@ -808,7 +808,7 @@
           <w:lang w:eastAsia="pt-PT"/>
         </w:rPr>
       </w:pPr>
-      <w:hyperlink w:anchor="_Toc531545434" w:history="1">
+      <w:hyperlink w:anchor="_Toc531549894" w:history="1">
         <w:r>
           <w:rPr>
             <w:rStyle w:val="Hyperlink"/>
@@ -855,7 +855,7 @@
             <w:noProof/>
             <w:webHidden/>
           </w:rPr>
-          <w:instrText xml:space="preserve"> PAGEREF _Toc531545434 \h </w:instrText>
+          <w:instrText xml:space="preserve"> PAGEREF _Toc531549894 \h </w:instrText>
         </w:r>
         <w:r>
           <w:rPr>
@@ -875,7 +875,7 @@
             <w:noProof/>
             <w:webHidden/>
           </w:rPr>
-          <w:t>2</w:t>
+          <w:t>3</w:t>
         </w:r>
         <w:r>
           <w:rPr>
@@ -904,7 +904,7 @@
           <w:lang w:eastAsia="pt-PT"/>
         </w:rPr>
       </w:pPr>
-      <w:hyperlink w:anchor="_Toc531545435" w:history="1">
+      <w:hyperlink w:anchor="_Toc531549895" w:history="1">
         <w:r>
           <w:rPr>
             <w:rStyle w:val="Hyperlink"/>
@@ -930,7 +930,7 @@
             <w:rStyle w:val="Hyperlink"/>
             <w:noProof/>
           </w:rPr>
-          <w:t>OPÇÕES TOMADAS</w:t>
+          <w:t>CONCLUSÃO</w:t>
         </w:r>
         <w:r>
           <w:rPr>
@@ -951,7 +951,7 @@
             <w:noProof/>
             <w:webHidden/>
           </w:rPr>
-          <w:instrText xml:space="preserve"> PAGEREF _Toc531545435 \h </w:instrText>
+          <w:instrText xml:space="preserve"> PAGEREF _Toc531549895 \h </w:instrText>
         </w:r>
         <w:r>
           <w:rPr>
@@ -971,103 +971,7 @@
             <w:noProof/>
             <w:webHidden/>
           </w:rPr>
-          <w:t>2</w:t>
-        </w:r>
-        <w:r>
-          <w:rPr>
-            <w:noProof/>
-            <w:webHidden/>
-          </w:rPr>
-          <w:fldChar w:fldCharType="end"/>
-        </w:r>
-      </w:hyperlink>
-    </w:p>
-    <w:p>
-      <w:pPr>
-        <w:pStyle w:val="Sumrio1"/>
-        <w:tabs>
-          <w:tab w:val="left" w:pos="440"/>
-          <w:tab w:val="right" w:leader="dot" w:pos="8494"/>
-        </w:tabs>
-        <w:rPr>
-          <w:rFonts w:asciiTheme="minorHAnsi" w:eastAsiaTheme="minorEastAsia" w:hAnsiTheme="minorHAnsi" w:cstheme="minorBidi"/>
-          <w:b w:val="0"/>
-          <w:bCs w:val="0"/>
-          <w:caps w:val="0"/>
-          <w:noProof/>
-          <w:sz w:val="22"/>
-          <w:szCs w:val="22"/>
-          <w:lang w:eastAsia="pt-PT"/>
-        </w:rPr>
-      </w:pPr>
-      <w:hyperlink w:anchor="_Toc531545436" w:history="1">
-        <w:r>
-          <w:rPr>
-            <w:rStyle w:val="Hyperlink"/>
-            <w:noProof/>
-          </w:rPr>
-          <w:t>7.</w:t>
-        </w:r>
-        <w:r>
-          <w:rPr>
-            <w:rFonts w:asciiTheme="minorHAnsi" w:eastAsiaTheme="minorEastAsia" w:hAnsiTheme="minorHAnsi" w:cstheme="minorBidi"/>
-            <w:b w:val="0"/>
-            <w:bCs w:val="0"/>
-            <w:caps w:val="0"/>
-            <w:noProof/>
-            <w:sz w:val="22"/>
-            <w:szCs w:val="22"/>
-            <w:lang w:eastAsia="pt-PT"/>
-          </w:rPr>
-          <w:tab/>
-        </w:r>
-        <w:r>
-          <w:rPr>
-            <w:rStyle w:val="Hyperlink"/>
-            <w:noProof/>
-          </w:rPr>
-          <w:t>CONCLUSÃO</w:t>
-        </w:r>
-        <w:r>
-          <w:rPr>
-            <w:noProof/>
-            <w:webHidden/>
-          </w:rPr>
-          <w:tab/>
-        </w:r>
-        <w:r>
-          <w:rPr>
-            <w:noProof/>
-            <w:webHidden/>
-          </w:rPr>
-          <w:fldChar w:fldCharType="begin"/>
-        </w:r>
-        <w:r>
-          <w:rPr>
-            <w:noProof/>
-            <w:webHidden/>
-          </w:rPr>
-          <w:instrText xml:space="preserve"> PAGEREF _Toc531545436 \h </w:instrText>
-        </w:r>
-        <w:r>
-          <w:rPr>
-            <w:noProof/>
-            <w:webHidden/>
-          </w:rPr>
-        </w:r>
-        <w:r>
-          <w:rPr>
-            <w:noProof/>
-            <w:webHidden/>
-          </w:rPr>
-          <w:fldChar w:fldCharType="separate"/>
-        </w:r>
-        <w:r>
-          <w:rPr>
-            <w:noProof/>
-            <w:webHidden/>
-          </w:rPr>
-          <w:t>2</w:t>
+          <w:t>3</w:t>
         </w:r>
         <w:r>
           <w:rPr>
@@ -1128,10 +1032,67 @@
     </w:p>
     <w:p>
       <w:pPr>
+        <w:rPr>
+          <w:sz w:val="2"/>
+          <w:szCs w:val="2"/>
+          <w:lang w:val="en-GB"/>
+        </w:rPr>
+      </w:pPr>
+    </w:p>
+    <w:p>
+      <w:pPr>
+        <w:rPr>
+          <w:sz w:val="2"/>
+          <w:szCs w:val="2"/>
+          <w:lang w:val="en-GB"/>
+        </w:rPr>
+      </w:pPr>
+    </w:p>
+    <w:p>
+      <w:pPr>
+        <w:rPr>
+          <w:sz w:val="2"/>
+          <w:szCs w:val="2"/>
+          <w:lang w:val="en-GB"/>
+        </w:rPr>
+      </w:pPr>
+    </w:p>
+    <w:p>
+      <w:pPr>
+        <w:rPr>
+          <w:sz w:val="2"/>
+          <w:szCs w:val="2"/>
+          <w:lang w:val="en-GB"/>
+        </w:rPr>
+      </w:pPr>
+    </w:p>
+    <w:p>
+      <w:pPr>
+        <w:rPr>
+          <w:sz w:val="2"/>
+          <w:szCs w:val="2"/>
+          <w:lang w:val="en-GB"/>
+        </w:rPr>
+      </w:pPr>
+    </w:p>
+    <w:p>
+      <w:pPr>
         <w:pStyle w:val="Ttulo1"/>
+        <w:numPr>
+          <w:ilvl w:val="0"/>
+          <w:numId w:val="0"/>
+        </w:numPr>
+        <w:ind w:left="360"/>
+        <w:jc w:val="left"/>
       </w:pPr>
       <w:bookmarkStart w:id="2" w:name="_Toc530130720"/>
-      <w:bookmarkStart w:id="3" w:name="_Toc531545430"/>
+    </w:p>
+    <w:p/>
+    <w:p>
+      <w:pPr>
+        <w:pStyle w:val="Ttulo1"/>
+      </w:pPr>
+      <w:bookmarkStart w:id="3" w:name="_Toc531549890"/>
       <w:r>
         <w:t>Introdu</w:t>
       </w:r>
@@ -1164,23 +1125,15 @@
       </w:r>
     </w:p>
     <w:p/>
-    <w:p>
-      <w:pPr>
-        <w:pStyle w:val="Ttulo1"/>
-      </w:pPr>
-      <w:bookmarkStart w:id="4" w:name="_Toc531545431"/>
-      <w:r>
-        <w:t>MODELAÇÕES DO PROBLEMA</w:t>
-      </w:r>
-      <w:bookmarkEnd w:id="4"/>
-    </w:p>
     <w:p/>
     <w:p/>
     <w:p>
       <w:pPr>
         <w:pStyle w:val="Ttulo1"/>
       </w:pPr>
-      <w:bookmarkStart w:id="5" w:name="_Toc531545432"/>
+      <w:bookmarkStart w:id="4" w:name="_Estrutura_de_dados_1"/>
+      <w:bookmarkStart w:id="5" w:name="_Toc531549891"/>
+      <w:bookmarkEnd w:id="4"/>
       <w:r>
         <w:t>Estrutura de dados</w:t>
       </w:r>
@@ -1188,21 +1141,7 @@
     </w:p>
     <w:p>
       <w:r>
-        <w:t xml:space="preserve">Para </w:t>
-      </w:r>
-      <w:r>
-        <w:t xml:space="preserve">a </w:t>
-      </w:r>
-      <w:bookmarkStart w:id="6" w:name="_GoBack"/>
-      <w:bookmarkEnd w:id="6"/>
-      <w:r>
-        <w:t>estruturação d</w:t>
-      </w:r>
-      <w:r>
-        <w:t xml:space="preserve">os dados, na </w:t>
-      </w:r>
-      <w:r>
-        <w:t xml:space="preserve">implementação do projeto, foi decidido apenas estruturar o </w:t>
+        <w:t xml:space="preserve">Para a estruturação dos dados, na implementação do projeto, foi decidido apenas estruturar o </w:t>
       </w:r>
       <w:r>
         <w:rPr>
@@ -1214,13 +1153,7 @@
         <w:t xml:space="preserve"> </w:t>
       </w:r>
       <w:r>
-        <w:t xml:space="preserve">do </w:t>
-      </w:r>
-      <w:r>
-        <w:t>problema</w:t>
-      </w:r>
-      <w:r>
-        <w:t xml:space="preserve"> </w:t>
+        <w:t xml:space="preserve">do problema </w:t>
       </w:r>
       <w:r>
         <w:t>(</w:t>
@@ -1241,6 +1174,7 @@
     <w:p/>
     <w:p>
       <w:pPr>
+        <w:keepNext/>
         <w:ind w:left="2127" w:hanging="2127"/>
       </w:pPr>
       <w:r>
@@ -1251,7 +1185,7 @@
           <w:noProof/>
         </w:rPr>
         <w:drawing>
-          <wp:inline distT="0" distB="0" distL="0" distR="0" wp14:anchorId="47B30FEA" wp14:editId="56789A95">
+          <wp:inline distT="0" distB="0" distL="0" distR="0" wp14:anchorId="19D0FBEB" wp14:editId="015D24F1">
             <wp:extent cx="1491615" cy="733425"/>
             <wp:effectExtent l="0" t="0" r="0" b="9525"/>
             <wp:docPr id="3" name="Imagem 3" descr="https://i.gyazo.com/6c3585be6c3133eedc74a3ec0c831727.png"/>
@@ -1300,6 +1234,35 @@
         </w:drawing>
       </w:r>
     </w:p>
+    <w:p>
+      <w:pPr>
+        <w:pStyle w:val="Legenda"/>
+      </w:pPr>
+      <w:r>
+        <w:t xml:space="preserve">Figura </w:t>
+      </w:r>
+      <w:r>
+        <w:fldChar w:fldCharType="begin"/>
+      </w:r>
+      <w:r>
+        <w:instrText xml:space="preserve"> SEQ Figura \* ARABIC </w:instrText>
+      </w:r>
+      <w:r>
+        <w:fldChar w:fldCharType="separate"/>
+      </w:r>
+      <w:r>
+        <w:rPr>
+          <w:noProof/>
+        </w:rPr>
+        <w:t>1</w:t>
+      </w:r>
+      <w:r>
+        <w:fldChar w:fldCharType="end"/>
+      </w:r>
+      <w:r>
+        <w:t xml:space="preserve"> - G18.lisp - state</w:t>
+      </w:r>
+    </w:p>
     <w:p/>
     <w:p>
       <w:r>
@@ -1366,13 +1329,7 @@
     <w:p/>
     <w:p>
       <w:r>
-        <w:t>A razão da decisão de</w:t>
-      </w:r>
-      <w:r>
-        <w:t xml:space="preserve"> apenas utilizar </w:t>
-      </w:r>
-      <w:r>
-        <w:t xml:space="preserve">estruturação para o </w:t>
+        <w:t xml:space="preserve">A razão da decisão de apenas utilizar estruturação para o </w:t>
       </w:r>
       <w:r>
         <w:rPr>
@@ -1395,35 +1352,875 @@
     </w:p>
     <w:p>
       <w:pPr>
+        <w:spacing w:after="160" w:line="259" w:lineRule="auto"/>
+      </w:pPr>
+      <w:r>
+        <w:br w:type="page"/>
+      </w:r>
+    </w:p>
+    <w:p/>
+    <w:p>
+      <w:pPr>
         <w:pStyle w:val="Ttulo1"/>
       </w:pPr>
-      <w:bookmarkStart w:id="7" w:name="_Toc531545433"/>
+      <w:bookmarkStart w:id="6" w:name="_Toc531549892"/>
+      <w:r>
+        <w:t>MODELAÇÕES DO PROBLEMA</w:t>
+      </w:r>
+      <w:bookmarkEnd w:id="6"/>
+    </w:p>
+    <w:p>
+      <w:r>
+        <w:t>Na modelação do problema</w:t>
+      </w:r>
+      <w:r>
+        <w:t xml:space="preserve"> </w:t>
+      </w:r>
+      <w:r>
+        <w:t>foi utilizado</w:t>
+      </w:r>
+      <w:r>
+        <w:t xml:space="preserve"> a função </w:t>
+      </w:r>
+      <w:r>
+        <w:rPr>
+          <w:i/>
+        </w:rPr>
+        <w:t>cria-problema</w:t>
+      </w:r>
+      <w:r>
+        <w:t xml:space="preserve"> (disponibilizada na biblioteca </w:t>
+      </w:r>
+      <w:r>
+        <w:rPr>
+          <w:i/>
+        </w:rPr>
+        <w:t>procura.lisp</w:t>
+      </w:r>
+      <w:r>
+        <w:t>)</w:t>
+      </w:r>
+      <w:r>
+        <w:t xml:space="preserve"> em que recebe como argumento um </w:t>
+      </w:r>
+      <w:r>
+        <w:rPr>
+          <w:u w:val="single"/>
+        </w:rPr>
+        <w:t>estado-inicial</w:t>
+      </w:r>
+      <w:r>
+        <w:t xml:space="preserve">, lista de </w:t>
+      </w:r>
+      <w:r>
+        <w:rPr>
+          <w:u w:val="single"/>
+        </w:rPr>
+        <w:t>operadores</w:t>
+      </w:r>
+      <w:r>
+        <w:t xml:space="preserve">, o </w:t>
+      </w:r>
+      <w:r>
+        <w:rPr>
+          <w:u w:val="single"/>
+        </w:rPr>
+        <w:t>objetivo</w:t>
+      </w:r>
+      <w:r>
+        <w:t xml:space="preserve"> final, função de </w:t>
+      </w:r>
+      <w:r>
+        <w:rPr>
+          <w:u w:val="single"/>
+        </w:rPr>
+        <w:t>custo</w:t>
+      </w:r>
+      <w:r>
+        <w:t xml:space="preserve">, </w:t>
+      </w:r>
+      <w:r>
+        <w:rPr>
+          <w:u w:val="single"/>
+        </w:rPr>
+        <w:t>heurística</w:t>
+      </w:r>
+      <w:r>
+        <w:t xml:space="preserve">, o </w:t>
+      </w:r>
+      <w:r>
+        <w:rPr>
+          <w:u w:val="single"/>
+        </w:rPr>
+        <w:t>algoritmo de procura</w:t>
+      </w:r>
+      <w:r>
+        <w:t xml:space="preserve"> e </w:t>
+      </w:r>
+      <w:r>
+        <w:rPr>
+          <w:u w:val="single"/>
+        </w:rPr>
+        <w:t>profundidade</w:t>
+      </w:r>
+      <w:r>
+        <w:rPr>
+          <w:u w:val="single"/>
+        </w:rPr>
+        <w:t xml:space="preserve"> </w:t>
+      </w:r>
+      <w:r>
+        <w:rPr>
+          <w:u w:val="single"/>
+        </w:rPr>
+        <w:t>máxima</w:t>
+      </w:r>
+      <w:r>
+        <w:t>.</w:t>
+      </w:r>
+    </w:p>
+    <w:p>
+      <w:pPr>
+        <w:keepNext/>
+        <w:ind w:firstLine="708"/>
+      </w:pPr>
+      <w:r>
+        <w:rPr>
+          <w:noProof/>
+        </w:rPr>
+        <w:drawing>
+          <wp:inline distT="0" distB="0" distL="0" distR="0" wp14:anchorId="749794EA" wp14:editId="1E13A789">
+            <wp:extent cx="3636645" cy="1243965"/>
+            <wp:effectExtent l="0" t="0" r="1905" b="0"/>
+            <wp:docPr id="1" name="Imagem 1" descr="https://i.gyazo.com/894d266896ad72dc065536c3db7c8dd5.png"/>
+            <wp:cNvGraphicFramePr>
+              <a:graphicFrameLocks xmlns:a="http://schemas.openxmlformats.org/drawingml/2006/main" noChangeAspect="1"/>
+            </wp:cNvGraphicFramePr>
+            <a:graphic xmlns:a="http://schemas.openxmlformats.org/drawingml/2006/main">
+              <a:graphicData uri="http://schemas.openxmlformats.org/drawingml/2006/picture">
+                <pic:pic xmlns:pic="http://schemas.openxmlformats.org/drawingml/2006/picture">
+                  <pic:nvPicPr>
+                    <pic:cNvPr id="0" name="Picture 1" descr="https://i.gyazo.com/894d266896ad72dc065536c3db7c8dd5.png"/>
+                    <pic:cNvPicPr>
+                      <a:picLocks noChangeAspect="1" noChangeArrowheads="1"/>
+                    </pic:cNvPicPr>
+                  </pic:nvPicPr>
+                  <pic:blipFill>
+                    <a:blip r:embed="rId7">
+                      <a:extLst>
+                        <a:ext uri="{28A0092B-C50C-407E-A947-70E740481C1C}">
+                          <a14:useLocalDpi xmlns:a14="http://schemas.microsoft.com/office/drawing/2010/main" val="0"/>
+                        </a:ext>
+                      </a:extLst>
+                    </a:blip>
+                    <a:srcRect/>
+                    <a:stretch>
+                      <a:fillRect/>
+                    </a:stretch>
+                  </pic:blipFill>
+                  <pic:spPr bwMode="auto">
+                    <a:xfrm>
+                      <a:off x="0" y="0"/>
+                      <a:ext cx="3636645" cy="1243965"/>
+                    </a:xfrm>
+                    <a:prstGeom prst="rect">
+                      <a:avLst/>
+                    </a:prstGeom>
+                    <a:noFill/>
+                    <a:ln>
+                      <a:noFill/>
+                    </a:ln>
+                  </pic:spPr>
+                </pic:pic>
+              </a:graphicData>
+            </a:graphic>
+          </wp:inline>
+        </w:drawing>
+      </w:r>
+    </w:p>
+    <w:p>
+      <w:pPr>
+        <w:pStyle w:val="Legenda"/>
+        <w:ind w:firstLine="708"/>
+      </w:pPr>
+      <w:r>
+        <w:t xml:space="preserve">Figura </w:t>
+      </w:r>
+      <w:fldSimple w:instr=" SEQ Figura \* ARABIC ">
+        <w:r>
+          <w:rPr>
+            <w:noProof/>
+          </w:rPr>
+          <w:t>2</w:t>
+        </w:r>
+      </w:fldSimple>
+      <w:r>
+        <w:t xml:space="preserve"> </w:t>
+      </w:r>
+      <w:r>
+        <w:t>–</w:t>
+      </w:r>
+      <w:r>
+        <w:t xml:space="preserve"> procura.lisp </w:t>
+      </w:r>
+      <w:r>
+        <w:t>–</w:t>
+      </w:r>
+      <w:r>
+        <w:t xml:space="preserve"> cria-problema</w:t>
+      </w:r>
+    </w:p>
+    <w:p>
+      <w:pPr>
+        <w:pStyle w:val="PargrafodaLista"/>
+        <w:numPr>
+          <w:ilvl w:val="0"/>
+          <w:numId w:val="2"/>
+        </w:numPr>
+        <w:rPr>
+          <w:i/>
+        </w:rPr>
+      </w:pPr>
+      <w:r>
+        <w:rPr>
+          <w:i/>
+        </w:rPr>
+        <w:t xml:space="preserve">estado-inicial </w:t>
+      </w:r>
+      <w:r>
+        <w:t>será uma</w:t>
+      </w:r>
+      <w:r>
+        <w:t xml:space="preserve"> lista de tarefas, em que cada tarefas contém uma lista com informação, ordenada, sobre: local de partida; local de chegada; instante de partida; instante de chegada.</w:t>
+      </w:r>
+    </w:p>
+    <w:p>
+      <w:pPr>
+        <w:pStyle w:val="PargrafodaLista"/>
+        <w:ind w:left="1416"/>
+      </w:pPr>
+      <w:r>
+        <w:t>Exemplo:</w:t>
+      </w:r>
+    </w:p>
+    <w:p>
+      <w:pPr>
+        <w:keepNext/>
+        <w:ind w:firstLine="708"/>
+      </w:pPr>
+      <w:r>
+        <w:rPr>
+          <w:noProof/>
+        </w:rPr>
+        <w:drawing>
+          <wp:inline distT="0" distB="0" distL="0" distR="0" wp14:anchorId="119439E8" wp14:editId="56F64D13">
+            <wp:extent cx="5400040" cy="786765"/>
+            <wp:effectExtent l="0" t="0" r="0" b="0"/>
+            <wp:docPr id="5" name="Imagem 5" descr="https://i.gyazo.com/42185eb36dca2d4590e84a3e49a14bb7.png"/>
+            <wp:cNvGraphicFramePr>
+              <a:graphicFrameLocks xmlns:a="http://schemas.openxmlformats.org/drawingml/2006/main" noChangeAspect="1"/>
+            </wp:cNvGraphicFramePr>
+            <a:graphic xmlns:a="http://schemas.openxmlformats.org/drawingml/2006/main">
+              <a:graphicData uri="http://schemas.openxmlformats.org/drawingml/2006/picture">
+                <pic:pic xmlns:pic="http://schemas.openxmlformats.org/drawingml/2006/picture">
+                  <pic:nvPicPr>
+                    <pic:cNvPr id="0" name="Picture 5" descr="https://i.gyazo.com/42185eb36dca2d4590e84a3e49a14bb7.png"/>
+                    <pic:cNvPicPr>
+                      <a:picLocks noChangeAspect="1" noChangeArrowheads="1"/>
+                    </pic:cNvPicPr>
+                  </pic:nvPicPr>
+                  <pic:blipFill>
+                    <a:blip r:embed="rId8">
+                      <a:extLst>
+                        <a:ext uri="{28A0092B-C50C-407E-A947-70E740481C1C}">
+                          <a14:useLocalDpi xmlns:a14="http://schemas.microsoft.com/office/drawing/2010/main" val="0"/>
+                        </a:ext>
+                      </a:extLst>
+                    </a:blip>
+                    <a:srcRect/>
+                    <a:stretch>
+                      <a:fillRect/>
+                    </a:stretch>
+                  </pic:blipFill>
+                  <pic:spPr bwMode="auto">
+                    <a:xfrm>
+                      <a:off x="0" y="0"/>
+                      <a:ext cx="5400040" cy="786765"/>
+                    </a:xfrm>
+                    <a:prstGeom prst="rect">
+                      <a:avLst/>
+                    </a:prstGeom>
+                    <a:noFill/>
+                    <a:ln>
+                      <a:noFill/>
+                    </a:ln>
+                  </pic:spPr>
+                </pic:pic>
+              </a:graphicData>
+            </a:graphic>
+          </wp:inline>
+        </w:drawing>
+      </w:r>
+    </w:p>
+    <w:p>
+      <w:pPr>
+        <w:pStyle w:val="Legenda"/>
+        <w:ind w:firstLine="708"/>
+      </w:pPr>
+      <w:r>
+        <w:t xml:space="preserve">Figura </w:t>
+      </w:r>
+      <w:fldSimple w:instr=" SEQ Figura \* ARABIC ">
+        <w:r>
+          <w:rPr>
+            <w:noProof/>
+          </w:rPr>
+          <w:t>3</w:t>
+        </w:r>
+      </w:fldSimple>
+      <w:r>
+        <w:t xml:space="preserve"> Exemplo estado-inicial</w:t>
+      </w:r>
+    </w:p>
+    <w:p>
+      <w:pPr>
+        <w:pStyle w:val="PargrafodaLista"/>
+        <w:numPr>
+          <w:ilvl w:val="0"/>
+          <w:numId w:val="2"/>
+        </w:numPr>
+        <w:rPr>
+          <w:i/>
+        </w:rPr>
+      </w:pPr>
+      <w:r>
+        <w:rPr>
+          <w:i/>
+        </w:rPr>
+        <w:t xml:space="preserve">operadores </w:t>
+      </w:r>
+      <w:r>
+        <w:t xml:space="preserve">será uma lista de operadores possíveis para a alteração do estado </w:t>
+      </w:r>
+      <w:r>
+        <w:t>do problema</w:t>
+      </w:r>
+      <w:r>
+        <w:t xml:space="preserve">. </w:t>
+      </w:r>
+      <w:r>
+        <w:t>Consideramos como operadores possíveis: adicionar turno</w:t>
+      </w:r>
+      <w:r>
+        <w:t xml:space="preserve"> (</w:t>
+      </w:r>
+      <w:r>
+        <w:rPr>
+          <w:i/>
+        </w:rPr>
+        <w:t>addShift</w:t>
+      </w:r>
+      <w:r>
+        <w:t>)</w:t>
+      </w:r>
+      <w:r>
+        <w:t xml:space="preserve"> </w:t>
+      </w:r>
+      <w:r>
+        <w:t>e adicionar tarefa</w:t>
+      </w:r>
+      <w:r>
+        <w:t xml:space="preserve"> (</w:t>
+      </w:r>
+      <w:r>
+        <w:rPr>
+          <w:i/>
+        </w:rPr>
+        <w:t>addTask</w:t>
+      </w:r>
+      <w:r>
+        <w:t>)</w:t>
+      </w:r>
+      <w:r>
+        <w:t>.</w:t>
+      </w:r>
+    </w:p>
+    <w:p>
+      <w:pPr>
+        <w:pStyle w:val="PargrafodaLista"/>
+        <w:numPr>
+          <w:ilvl w:val="1"/>
+          <w:numId w:val="2"/>
+        </w:numPr>
+        <w:rPr>
+          <w:i/>
+        </w:rPr>
+      </w:pPr>
+      <w:r>
+        <w:rPr>
+          <w:i/>
+        </w:rPr>
+        <w:t>addShift</w:t>
+      </w:r>
+      <w:r>
+        <w:t xml:space="preserve"> </w:t>
+      </w:r>
+      <w:r>
+        <w:t>nesta operação é criado um novo turno na lista de turnos do estado (</w:t>
+      </w:r>
+      <w:r>
+        <w:rPr>
+          <w:i/>
+        </w:rPr>
+        <w:t>shifts</w:t>
+      </w:r>
+      <w:r>
+        <w:t>)</w:t>
+      </w:r>
+    </w:p>
+    <w:p>
+      <w:pPr>
+        <w:pStyle w:val="PargrafodaLista"/>
+        <w:keepNext/>
+        <w:ind w:left="1440"/>
+      </w:pPr>
+      <w:r>
+        <w:rPr>
+          <w:noProof/>
+        </w:rPr>
+        <w:drawing>
+          <wp:inline distT="0" distB="0" distL="0" distR="0" wp14:anchorId="23E6BD94" wp14:editId="77155E9E">
+            <wp:extent cx="2700655" cy="946150"/>
+            <wp:effectExtent l="0" t="0" r="4445" b="6350"/>
+            <wp:docPr id="8" name="Imagem 8" descr="https://i.gyazo.com/ec55c3ff1b586946d5b57f8ef05dad95.png"/>
+            <wp:cNvGraphicFramePr>
+              <a:graphicFrameLocks xmlns:a="http://schemas.openxmlformats.org/drawingml/2006/main" noChangeAspect="1"/>
+            </wp:cNvGraphicFramePr>
+            <a:graphic xmlns:a="http://schemas.openxmlformats.org/drawingml/2006/main">
+              <a:graphicData uri="http://schemas.openxmlformats.org/drawingml/2006/picture">
+                <pic:pic xmlns:pic="http://schemas.openxmlformats.org/drawingml/2006/picture">
+                  <pic:nvPicPr>
+                    <pic:cNvPr id="0" name="Picture 11" descr="https://i.gyazo.com/ec55c3ff1b586946d5b57f8ef05dad95.png"/>
+                    <pic:cNvPicPr>
+                      <a:picLocks noChangeAspect="1" noChangeArrowheads="1"/>
+                    </pic:cNvPicPr>
+                  </pic:nvPicPr>
+                  <pic:blipFill>
+                    <a:blip r:embed="rId9">
+                      <a:extLst>
+                        <a:ext uri="{28A0092B-C50C-407E-A947-70E740481C1C}">
+                          <a14:useLocalDpi xmlns:a14="http://schemas.microsoft.com/office/drawing/2010/main" val="0"/>
+                        </a:ext>
+                      </a:extLst>
+                    </a:blip>
+                    <a:srcRect/>
+                    <a:stretch>
+                      <a:fillRect/>
+                    </a:stretch>
+                  </pic:blipFill>
+                  <pic:spPr bwMode="auto">
+                    <a:xfrm>
+                      <a:off x="0" y="0"/>
+                      <a:ext cx="2700655" cy="946150"/>
+                    </a:xfrm>
+                    <a:prstGeom prst="rect">
+                      <a:avLst/>
+                    </a:prstGeom>
+                    <a:noFill/>
+                    <a:ln>
+                      <a:noFill/>
+                    </a:ln>
+                  </pic:spPr>
+                </pic:pic>
+              </a:graphicData>
+            </a:graphic>
+          </wp:inline>
+        </w:drawing>
+      </w:r>
+    </w:p>
+    <w:p>
+      <w:pPr>
+        <w:pStyle w:val="Legenda"/>
+        <w:ind w:left="732" w:firstLine="708"/>
+      </w:pPr>
+      <w:r>
+        <w:t xml:space="preserve">Figura </w:t>
+      </w:r>
+      <w:fldSimple w:instr=" SEQ Figura \* ARABIC ">
+        <w:r>
+          <w:rPr>
+            <w:noProof/>
+          </w:rPr>
+          <w:t>4</w:t>
+        </w:r>
+      </w:fldSimple>
+      <w:r>
+        <w:t xml:space="preserve"> - G18.lisp - addShift</w:t>
+      </w:r>
+    </w:p>
+    <w:p>
+      <w:pPr>
+        <w:pStyle w:val="PargrafodaLista"/>
+        <w:numPr>
+          <w:ilvl w:val="1"/>
+          <w:numId w:val="2"/>
+        </w:numPr>
+        <w:rPr>
+          <w:i/>
+        </w:rPr>
+      </w:pPr>
+      <w:r>
+        <w:rPr>
+          <w:i/>
+        </w:rPr>
+        <w:t>addTask</w:t>
+      </w:r>
+      <w:r>
+        <w:rPr>
+          <w:i/>
+        </w:rPr>
+        <w:t xml:space="preserve"> </w:t>
+      </w:r>
+      <w:r>
+        <w:t>nesta operação é adicionada uma tarefa ao um turno que pertence, que se encontra na lista de turnos do estado (</w:t>
+      </w:r>
+      <w:r>
+        <w:rPr>
+          <w:i/>
+        </w:rPr>
+        <w:t>shifts</w:t>
+      </w:r>
+      <w:r>
+        <w:t>).</w:t>
+      </w:r>
+    </w:p>
+    <w:p>
+      <w:pPr>
+        <w:pStyle w:val="PargrafodaLista"/>
+        <w:keepNext/>
+        <w:ind w:left="1440"/>
+      </w:pPr>
+      <w:r>
+        <w:rPr>
+          <w:noProof/>
+        </w:rPr>
+        <w:drawing>
+          <wp:inline distT="0" distB="0" distL="0" distR="0" wp14:anchorId="7C1CD87B" wp14:editId="24CE1288">
+            <wp:extent cx="4018915" cy="1680210"/>
+            <wp:effectExtent l="0" t="0" r="635" b="0"/>
+            <wp:docPr id="7" name="Imagem 7" descr="https://i.gyazo.com/e0f6159480ddc90bc10fc3d12cba3147.png"/>
+            <wp:cNvGraphicFramePr>
+              <a:graphicFrameLocks xmlns:a="http://schemas.openxmlformats.org/drawingml/2006/main" noChangeAspect="1"/>
+            </wp:cNvGraphicFramePr>
+            <a:graphic xmlns:a="http://schemas.openxmlformats.org/drawingml/2006/main">
+              <a:graphicData uri="http://schemas.openxmlformats.org/drawingml/2006/picture">
+                <pic:pic xmlns:pic="http://schemas.openxmlformats.org/drawingml/2006/picture">
+                  <pic:nvPicPr>
+                    <pic:cNvPr id="0" name="Picture 9" descr="https://i.gyazo.com/e0f6159480ddc90bc10fc3d12cba3147.png"/>
+                    <pic:cNvPicPr>
+                      <a:picLocks noChangeAspect="1" noChangeArrowheads="1"/>
+                    </pic:cNvPicPr>
+                  </pic:nvPicPr>
+                  <pic:blipFill>
+                    <a:blip r:embed="rId10">
+                      <a:extLst>
+                        <a:ext uri="{28A0092B-C50C-407E-A947-70E740481C1C}">
+                          <a14:useLocalDpi xmlns:a14="http://schemas.microsoft.com/office/drawing/2010/main" val="0"/>
+                        </a:ext>
+                      </a:extLst>
+                    </a:blip>
+                    <a:srcRect/>
+                    <a:stretch>
+                      <a:fillRect/>
+                    </a:stretch>
+                  </pic:blipFill>
+                  <pic:spPr bwMode="auto">
+                    <a:xfrm>
+                      <a:off x="0" y="0"/>
+                      <a:ext cx="4018915" cy="1680210"/>
+                    </a:xfrm>
+                    <a:prstGeom prst="rect">
+                      <a:avLst/>
+                    </a:prstGeom>
+                    <a:noFill/>
+                    <a:ln>
+                      <a:noFill/>
+                    </a:ln>
+                  </pic:spPr>
+                </pic:pic>
+              </a:graphicData>
+            </a:graphic>
+          </wp:inline>
+        </w:drawing>
+      </w:r>
+    </w:p>
+    <w:p>
+      <w:pPr>
+        <w:pStyle w:val="Legenda"/>
+        <w:ind w:left="1416" w:firstLine="24"/>
+      </w:pPr>
+      <w:bookmarkStart w:id="7" w:name="_GoBack"/>
+      <w:bookmarkEnd w:id="7"/>
+      <w:r>
+        <w:t xml:space="preserve">Figura </w:t>
+      </w:r>
+      <w:fldSimple w:instr=" SEQ Figura \* ARABIC ">
+        <w:r>
+          <w:rPr>
+            <w:noProof/>
+          </w:rPr>
+          <w:t>5</w:t>
+        </w:r>
+      </w:fldSimple>
+      <w:r>
+        <w:t xml:space="preserve"> - G18.lisp - addTask</w:t>
+      </w:r>
+    </w:p>
+    <w:p>
+      <w:pPr>
+        <w:pStyle w:val="PargrafodaLista"/>
+        <w:numPr>
+          <w:ilvl w:val="0"/>
+          <w:numId w:val="2"/>
+        </w:numPr>
+        <w:rPr>
+          <w:i/>
+        </w:rPr>
+      </w:pPr>
+      <w:r>
+        <w:rPr>
+          <w:i/>
+        </w:rPr>
+        <w:lastRenderedPageBreak/>
+        <w:t xml:space="preserve">objetivo? </w:t>
+      </w:r>
+      <w:r>
+        <w:t>será uma função que representa o objetivo final do problema</w:t>
+      </w:r>
+      <w:r>
+        <w:t xml:space="preserve">, como objetivo final </w:t>
+      </w:r>
+      <w:r>
+        <w:t xml:space="preserve">será </w:t>
+      </w:r>
+      <w:r>
+        <w:t xml:space="preserve">considerado </w:t>
+      </w:r>
+      <w:r>
+        <w:t>o esvaziamento total d</w:t>
+      </w:r>
+      <w:r>
+        <w:t xml:space="preserve">e </w:t>
+      </w:r>
+      <w:r>
+        <w:rPr>
+          <w:i/>
+        </w:rPr>
+        <w:t>unusedTasks</w:t>
+      </w:r>
+      <w:r>
+        <w:t xml:space="preserve"> do estado (lista de tarefas não utilizadas). Este facto significa que todas as tarefas do estado inicial foram atríbuidas em turnos e o problema foi resolvido.</w:t>
+      </w:r>
+    </w:p>
+    <w:p>
+      <w:pPr>
+        <w:pStyle w:val="PargrafodaLista"/>
+        <w:rPr>
+          <w:i/>
+        </w:rPr>
+      </w:pPr>
+    </w:p>
+    <w:p>
+      <w:pPr>
+        <w:keepNext/>
+        <w:ind w:left="708" w:firstLine="708"/>
+      </w:pPr>
+      <w:r>
+        <w:rPr>
+          <w:noProof/>
+        </w:rPr>
+        <w:drawing>
+          <wp:inline distT="0" distB="0" distL="0" distR="0" wp14:anchorId="5FD1DF7C" wp14:editId="3A771CA5">
+            <wp:extent cx="2700655" cy="351155"/>
+            <wp:effectExtent l="0" t="0" r="4445" b="0"/>
+            <wp:docPr id="6" name="Imagem 6" descr="https://i.gyazo.com/522b994dc5808a1c9e051c10066da886.png"/>
+            <wp:cNvGraphicFramePr>
+              <a:graphicFrameLocks xmlns:a="http://schemas.openxmlformats.org/drawingml/2006/main" noChangeAspect="1"/>
+            </wp:cNvGraphicFramePr>
+            <a:graphic xmlns:a="http://schemas.openxmlformats.org/drawingml/2006/main">
+              <a:graphicData uri="http://schemas.openxmlformats.org/drawingml/2006/picture">
+                <pic:pic xmlns:pic="http://schemas.openxmlformats.org/drawingml/2006/picture">
+                  <pic:nvPicPr>
+                    <pic:cNvPr id="0" name="Picture 7" descr="https://i.gyazo.com/522b994dc5808a1c9e051c10066da886.png"/>
+                    <pic:cNvPicPr>
+                      <a:picLocks noChangeAspect="1" noChangeArrowheads="1"/>
+                    </pic:cNvPicPr>
+                  </pic:nvPicPr>
+                  <pic:blipFill>
+                    <a:blip r:embed="rId11">
+                      <a:extLst>
+                        <a:ext uri="{28A0092B-C50C-407E-A947-70E740481C1C}">
+                          <a14:useLocalDpi xmlns:a14="http://schemas.microsoft.com/office/drawing/2010/main" val="0"/>
+                        </a:ext>
+                      </a:extLst>
+                    </a:blip>
+                    <a:srcRect/>
+                    <a:stretch>
+                      <a:fillRect/>
+                    </a:stretch>
+                  </pic:blipFill>
+                  <pic:spPr bwMode="auto">
+                    <a:xfrm>
+                      <a:off x="0" y="0"/>
+                      <a:ext cx="2700655" cy="351155"/>
+                    </a:xfrm>
+                    <a:prstGeom prst="rect">
+                      <a:avLst/>
+                    </a:prstGeom>
+                    <a:noFill/>
+                    <a:ln>
+                      <a:noFill/>
+                    </a:ln>
+                  </pic:spPr>
+                </pic:pic>
+              </a:graphicData>
+            </a:graphic>
+          </wp:inline>
+        </w:drawing>
+      </w:r>
+    </w:p>
+    <w:p>
+      <w:pPr>
+        <w:pStyle w:val="Legenda"/>
+        <w:ind w:left="708" w:firstLine="708"/>
+      </w:pPr>
+      <w:r>
+        <w:t xml:space="preserve">Figura </w:t>
+      </w:r>
+      <w:fldSimple w:instr=" SEQ Figura \* ARABIC ">
+        <w:r>
+          <w:rPr>
+            <w:noProof/>
+          </w:rPr>
+          <w:t>6</w:t>
+        </w:r>
+      </w:fldSimple>
+      <w:r>
+        <w:t xml:space="preserve"> - g18.lisp - objetivo?</w:t>
+      </w:r>
+    </w:p>
+    <w:p>
+      <w:pPr>
+        <w:pStyle w:val="PargrafodaLista"/>
+        <w:numPr>
+          <w:ilvl w:val="0"/>
+          <w:numId w:val="3"/>
+        </w:numPr>
+      </w:pPr>
+      <w:r>
+        <w:rPr>
+          <w:i/>
+        </w:rPr>
+        <w:t xml:space="preserve">custo </w:t>
+      </w:r>
+      <w:r>
+        <w:t xml:space="preserve">será uma função de cálculo de custo </w:t>
+      </w:r>
+      <w:r>
+        <w:t>de cada operação</w:t>
+      </w:r>
+      <w:r>
+        <w:t xml:space="preserve"> realizada.</w:t>
+      </w:r>
+    </w:p>
+    <w:p>
+      <w:pPr>
+        <w:pStyle w:val="PargrafodaLista"/>
+        <w:numPr>
+          <w:ilvl w:val="0"/>
+          <w:numId w:val="3"/>
+        </w:numPr>
+      </w:pPr>
+      <w:r>
+        <w:rPr>
+          <w:i/>
+        </w:rPr>
+        <w:t xml:space="preserve">heurística </w:t>
+      </w:r>
+      <w:r>
+        <w:t>é um argumento opcional dependendo do algoritmo de procura escolhido.</w:t>
+      </w:r>
+    </w:p>
+    <w:p>
+      <w:pPr>
+        <w:pStyle w:val="PargrafodaLista"/>
+        <w:numPr>
+          <w:ilvl w:val="0"/>
+          <w:numId w:val="3"/>
+        </w:numPr>
+      </w:pPr>
+      <w:r>
+        <w:rPr>
+          <w:i/>
+        </w:rPr>
+        <w:t>algoritmo/estratégia de procura</w:t>
+      </w:r>
+      <w:r>
+        <w:t>, tal como o nome indica, este argumento recebe o nome do algoritmo de procura a utilizar.</w:t>
+      </w:r>
+    </w:p>
+    <w:p>
+      <w:pPr>
+        <w:pStyle w:val="PargrafodaLista"/>
+        <w:numPr>
+          <w:ilvl w:val="0"/>
+          <w:numId w:val="3"/>
+        </w:numPr>
+      </w:pPr>
+      <w:r>
+        <w:rPr>
+          <w:i/>
+        </w:rPr>
+        <w:t>profundidade máxima</w:t>
+      </w:r>
+      <w:r>
+        <w:t>, este argumento é opcional, indica o valor da profundidade máxima. Este argumento depende do algoritmo de procura utilizado.</w:t>
+      </w:r>
+    </w:p>
+    <w:p/>
+    <w:p>
+      <w:pPr>
+        <w:pStyle w:val="Ttulo1"/>
+      </w:pPr>
+      <w:bookmarkStart w:id="8" w:name="_Estrutura_de_dados"/>
+      <w:bookmarkStart w:id="9" w:name="_Toc531549893"/>
+      <w:bookmarkEnd w:id="8"/>
       <w:r>
         <w:t>HEURÍSTICAS DESENVOLVIDAS</w:t>
       </w:r>
-      <w:bookmarkEnd w:id="7"/>
+      <w:bookmarkEnd w:id="9"/>
     </w:p>
     <w:p/>
     <w:p>
       <w:pPr>
         <w:pStyle w:val="Ttulo1"/>
       </w:pPr>
-      <w:bookmarkStart w:id="8" w:name="_Toc531545434"/>
+      <w:bookmarkStart w:id="10" w:name="_Toc531549894"/>
       <w:r>
         <w:t>ESTRATÉGIDAS DE CORTE</w:t>
       </w:r>
-      <w:bookmarkEnd w:id="8"/>
+      <w:bookmarkEnd w:id="10"/>
     </w:p>
     <w:p/>
     <w:p>
       <w:pPr>
         <w:pStyle w:val="Ttulo1"/>
       </w:pPr>
-      <w:bookmarkStart w:id="9" w:name="_Toc531545436"/>
+      <w:bookmarkStart w:id="11" w:name="_Toc531549895"/>
       <w:r>
         <w:t>CONCLUSÃO</w:t>
       </w:r>
-      <w:bookmarkEnd w:id="9"/>
+      <w:bookmarkEnd w:id="11"/>
     </w:p>
     <w:sectPr>
       <w:pgSz w:w="11906" w:h="16838"/>
@@ -1438,6 +2235,119 @@
 <file path=word/numbering.xml><?xml version="1.0" encoding="utf-8"?>
 <w:numbering xmlns:wpc="http://schemas.microsoft.com/office/word/2010/wordprocessingCanvas" xmlns:cx="http://schemas.microsoft.com/office/drawing/2014/chartex" xmlns:cx1="http://schemas.microsoft.com/office/drawing/2015/9/8/chartex" xmlns:cx2="http://schemas.microsoft.com/office/drawing/2015/10/21/chartex" xmlns:cx3="http://schemas.microsoft.com/office/drawing/2016/5/9/chartex" xmlns:cx4="http://schemas.microsoft.com/office/drawing/2016/5/10/chartex" xmlns:cx5="http://schemas.microsoft.com/office/drawing/2016/5/11/chartex" xmlns:cx6="http://schemas.microsoft.com/office/drawing/2016/5/12/chartex" xmlns:cx7="http://schemas.microsoft.com/office/drawing/2016/5/13/chartex" xmlns:cx8="http://schemas.microsoft.com/office/drawing/2016/5/14/chartex" xmlns:mc="http://schemas.openxmlformats.org/markup-compatibility/2006" xmlns:aink="http://schemas.microsoft.com/office/drawing/2016/ink" xmlns:am3d="http://schemas.microsoft.com/office/drawing/2017/model3d" xmlns:o="urn:schemas-microsoft-com:office:office" xmlns:r="http://schemas.openxmlformats.org/officeDocument/2006/relationships" xmlns:m="http://schemas.openxmlformats.org/officeDocument/2006/math" xmlns:v="urn:schemas-microsoft-com:vml" xmlns:wp14="http://schemas.microsoft.com/office/word/2010/wordprocessingDrawing" xmlns:wp="http://schemas.openxmlformats.org/drawingml/2006/wordprocessingDrawing" xmlns:w10="urn:schemas-microsoft-com:office:word" xmlns:w="http://schemas.openxmlformats.org/wordprocessingml/2006/main" xmlns:w14="http://schemas.microsoft.com/office/word/2010/wordml" xmlns:w15="http://schemas.microsoft.com/office/word/2012/wordml" xmlns:w16cid="http://schemas.microsoft.com/office/word/2016/wordml/cid" xmlns:w16se="http://schemas.microsoft.com/office/word/2015/wordml/symex" xmlns:wpg="http://schemas.microsoft.com/office/word/2010/wordprocessingGroup" xmlns:wpi="http://schemas.microsoft.com/office/word/2010/wordprocessingInk" xmlns:wne="http://schemas.microsoft.com/office/word/2006/wordml" xmlns:wps="http://schemas.microsoft.com/office/word/2010/wordprocessingShape" mc:Ignorable="w14 w15 w16se w16cid wp14">
   <w:abstractNum w:abstractNumId="0" w15:restartNumberingAfterBreak="0">
+    <w:nsid w:val="2B1D2302"/>
+    <w:multiLevelType w:val="hybridMultilevel"/>
+    <w:tmpl w:val="5FF81776"/>
+    <w:lvl w:ilvl="0" w:tplc="08160001">
+      <w:start w:val="1"/>
+      <w:numFmt w:val="bullet"/>
+      <w:lvlText w:val=""/>
+      <w:lvlJc w:val="left"/>
+      <w:pPr>
+        <w:ind w:left="720" w:hanging="360"/>
+      </w:pPr>
+      <w:rPr>
+        <w:rFonts w:ascii="Symbol" w:hAnsi="Symbol" w:hint="default"/>
+      </w:rPr>
+    </w:lvl>
+    <w:lvl w:ilvl="1" w:tplc="08160003">
+      <w:start w:val="1"/>
+      <w:numFmt w:val="bullet"/>
+      <w:lvlText w:val="o"/>
+      <w:lvlJc w:val="left"/>
+      <w:pPr>
+        <w:ind w:left="1440" w:hanging="360"/>
+      </w:pPr>
+      <w:rPr>
+        <w:rFonts w:ascii="Courier New" w:hAnsi="Courier New" w:cs="Courier New" w:hint="default"/>
+      </w:rPr>
+    </w:lvl>
+    <w:lvl w:ilvl="2" w:tplc="08160005" w:tentative="1">
+      <w:start w:val="1"/>
+      <w:numFmt w:val="bullet"/>
+      <w:lvlText w:val=""/>
+      <w:lvlJc w:val="left"/>
+      <w:pPr>
+        <w:ind w:left="2160" w:hanging="360"/>
+      </w:pPr>
+      <w:rPr>
+        <w:rFonts w:ascii="Wingdings" w:hAnsi="Wingdings" w:hint="default"/>
+      </w:rPr>
+    </w:lvl>
+    <w:lvl w:ilvl="3" w:tplc="08160001" w:tentative="1">
+      <w:start w:val="1"/>
+      <w:numFmt w:val="bullet"/>
+      <w:lvlText w:val=""/>
+      <w:lvlJc w:val="left"/>
+      <w:pPr>
+        <w:ind w:left="2880" w:hanging="360"/>
+      </w:pPr>
+      <w:rPr>
+        <w:rFonts w:ascii="Symbol" w:hAnsi="Symbol" w:hint="default"/>
+      </w:rPr>
+    </w:lvl>
+    <w:lvl w:ilvl="4" w:tplc="08160003" w:tentative="1">
+      <w:start w:val="1"/>
+      <w:numFmt w:val="bullet"/>
+      <w:lvlText w:val="o"/>
+      <w:lvlJc w:val="left"/>
+      <w:pPr>
+        <w:ind w:left="3600" w:hanging="360"/>
+      </w:pPr>
+      <w:rPr>
+        <w:rFonts w:ascii="Courier New" w:hAnsi="Courier New" w:cs="Courier New" w:hint="default"/>
+      </w:rPr>
+    </w:lvl>
+    <w:lvl w:ilvl="5" w:tplc="08160005" w:tentative="1">
+      <w:start w:val="1"/>
+      <w:numFmt w:val="bullet"/>
+      <w:lvlText w:val=""/>
+      <w:lvlJc w:val="left"/>
+      <w:pPr>
+        <w:ind w:left="4320" w:hanging="360"/>
+      </w:pPr>
+      <w:rPr>
+        <w:rFonts w:ascii="Wingdings" w:hAnsi="Wingdings" w:hint="default"/>
+      </w:rPr>
+    </w:lvl>
+    <w:lvl w:ilvl="6" w:tplc="08160001" w:tentative="1">
+      <w:start w:val="1"/>
+      <w:numFmt w:val="bullet"/>
+      <w:lvlText w:val=""/>
+      <w:lvlJc w:val="left"/>
+      <w:pPr>
+        <w:ind w:left="5040" w:hanging="360"/>
+      </w:pPr>
+      <w:rPr>
+        <w:rFonts w:ascii="Symbol" w:hAnsi="Symbol" w:hint="default"/>
+      </w:rPr>
+    </w:lvl>
+    <w:lvl w:ilvl="7" w:tplc="08160003" w:tentative="1">
+      <w:start w:val="1"/>
+      <w:numFmt w:val="bullet"/>
+      <w:lvlText w:val="o"/>
+      <w:lvlJc w:val="left"/>
+      <w:pPr>
+        <w:ind w:left="5760" w:hanging="360"/>
+      </w:pPr>
+      <w:rPr>
+        <w:rFonts w:ascii="Courier New" w:hAnsi="Courier New" w:cs="Courier New" w:hint="default"/>
+      </w:rPr>
+    </w:lvl>
+    <w:lvl w:ilvl="8" w:tplc="08160005" w:tentative="1">
+      <w:start w:val="1"/>
+      <w:numFmt w:val="bullet"/>
+      <w:lvlText w:val=""/>
+      <w:lvlJc w:val="left"/>
+      <w:pPr>
+        <w:ind w:left="6480" w:hanging="360"/>
+      </w:pPr>
+      <w:rPr>
+        <w:rFonts w:ascii="Wingdings" w:hAnsi="Wingdings" w:hint="default"/>
+      </w:rPr>
+    </w:lvl>
+  </w:abstractNum>
+  <w:abstractNum w:abstractNumId="1" w15:restartNumberingAfterBreak="0">
     <w:nsid w:val="33087D39"/>
     <w:multiLevelType w:val="multilevel"/>
     <w:tmpl w:val="14E62F98"/>
@@ -1588,8 +2498,216 @@
       </w:rPr>
     </w:lvl>
   </w:abstractNum>
+  <w:abstractNum w:abstractNumId="2" w15:restartNumberingAfterBreak="0">
+    <w:nsid w:val="4A7646CC"/>
+    <w:multiLevelType w:val="hybridMultilevel"/>
+    <w:tmpl w:val="6A2239D2"/>
+    <w:lvl w:ilvl="0" w:tplc="08160001">
+      <w:start w:val="1"/>
+      <w:numFmt w:val="bullet"/>
+      <w:lvlText w:val=""/>
+      <w:lvlJc w:val="left"/>
+      <w:pPr>
+        <w:ind w:left="720" w:hanging="360"/>
+      </w:pPr>
+      <w:rPr>
+        <w:rFonts w:ascii="Symbol" w:hAnsi="Symbol" w:hint="default"/>
+      </w:rPr>
+    </w:lvl>
+    <w:lvl w:ilvl="1" w:tplc="08160003" w:tentative="1">
+      <w:start w:val="1"/>
+      <w:numFmt w:val="bullet"/>
+      <w:lvlText w:val="o"/>
+      <w:lvlJc w:val="left"/>
+      <w:pPr>
+        <w:ind w:left="1440" w:hanging="360"/>
+      </w:pPr>
+      <w:rPr>
+        <w:rFonts w:ascii="Courier New" w:hAnsi="Courier New" w:cs="Courier New" w:hint="default"/>
+      </w:rPr>
+    </w:lvl>
+    <w:lvl w:ilvl="2" w:tplc="08160005" w:tentative="1">
+      <w:start w:val="1"/>
+      <w:numFmt w:val="bullet"/>
+      <w:lvlText w:val=""/>
+      <w:lvlJc w:val="left"/>
+      <w:pPr>
+        <w:ind w:left="2160" w:hanging="360"/>
+      </w:pPr>
+      <w:rPr>
+        <w:rFonts w:ascii="Wingdings" w:hAnsi="Wingdings" w:hint="default"/>
+      </w:rPr>
+    </w:lvl>
+    <w:lvl w:ilvl="3" w:tplc="08160001" w:tentative="1">
+      <w:start w:val="1"/>
+      <w:numFmt w:val="bullet"/>
+      <w:lvlText w:val=""/>
+      <w:lvlJc w:val="left"/>
+      <w:pPr>
+        <w:ind w:left="2880" w:hanging="360"/>
+      </w:pPr>
+      <w:rPr>
+        <w:rFonts w:ascii="Symbol" w:hAnsi="Symbol" w:hint="default"/>
+      </w:rPr>
+    </w:lvl>
+    <w:lvl w:ilvl="4" w:tplc="08160003" w:tentative="1">
+      <w:start w:val="1"/>
+      <w:numFmt w:val="bullet"/>
+      <w:lvlText w:val="o"/>
+      <w:lvlJc w:val="left"/>
+      <w:pPr>
+        <w:ind w:left="3600" w:hanging="360"/>
+      </w:pPr>
+      <w:rPr>
+        <w:rFonts w:ascii="Courier New" w:hAnsi="Courier New" w:cs="Courier New" w:hint="default"/>
+      </w:rPr>
+    </w:lvl>
+    <w:lvl w:ilvl="5" w:tplc="08160005" w:tentative="1">
+      <w:start w:val="1"/>
+      <w:numFmt w:val="bullet"/>
+      <w:lvlText w:val=""/>
+      <w:lvlJc w:val="left"/>
+      <w:pPr>
+        <w:ind w:left="4320" w:hanging="360"/>
+      </w:pPr>
+      <w:rPr>
+        <w:rFonts w:ascii="Wingdings" w:hAnsi="Wingdings" w:hint="default"/>
+      </w:rPr>
+    </w:lvl>
+    <w:lvl w:ilvl="6" w:tplc="08160001" w:tentative="1">
+      <w:start w:val="1"/>
+      <w:numFmt w:val="bullet"/>
+      <w:lvlText w:val=""/>
+      <w:lvlJc w:val="left"/>
+      <w:pPr>
+        <w:ind w:left="5040" w:hanging="360"/>
+      </w:pPr>
+      <w:rPr>
+        <w:rFonts w:ascii="Symbol" w:hAnsi="Symbol" w:hint="default"/>
+      </w:rPr>
+    </w:lvl>
+    <w:lvl w:ilvl="7" w:tplc="08160003" w:tentative="1">
+      <w:start w:val="1"/>
+      <w:numFmt w:val="bullet"/>
+      <w:lvlText w:val="o"/>
+      <w:lvlJc w:val="left"/>
+      <w:pPr>
+        <w:ind w:left="5760" w:hanging="360"/>
+      </w:pPr>
+      <w:rPr>
+        <w:rFonts w:ascii="Courier New" w:hAnsi="Courier New" w:cs="Courier New" w:hint="default"/>
+      </w:rPr>
+    </w:lvl>
+    <w:lvl w:ilvl="8" w:tplc="08160005" w:tentative="1">
+      <w:start w:val="1"/>
+      <w:numFmt w:val="bullet"/>
+      <w:lvlText w:val=""/>
+      <w:lvlJc w:val="left"/>
+      <w:pPr>
+        <w:ind w:left="6480" w:hanging="360"/>
+      </w:pPr>
+      <w:rPr>
+        <w:rFonts w:ascii="Wingdings" w:hAnsi="Wingdings" w:hint="default"/>
+      </w:rPr>
+    </w:lvl>
+  </w:abstractNum>
+  <w:abstractNum w:abstractNumId="3" w15:restartNumberingAfterBreak="0">
+    <w:nsid w:val="55F67B36"/>
+    <w:multiLevelType w:val="hybridMultilevel"/>
+    <w:tmpl w:val="9BF8F43C"/>
+    <w:lvl w:ilvl="0" w:tplc="08160019">
+      <w:start w:val="1"/>
+      <w:numFmt w:val="lowerLetter"/>
+      <w:lvlText w:val="%1."/>
+      <w:lvlJc w:val="left"/>
+      <w:pPr>
+        <w:ind w:left="1440" w:hanging="360"/>
+      </w:pPr>
+    </w:lvl>
+    <w:lvl w:ilvl="1" w:tplc="08160019" w:tentative="1">
+      <w:start w:val="1"/>
+      <w:numFmt w:val="lowerLetter"/>
+      <w:lvlText w:val="%2."/>
+      <w:lvlJc w:val="left"/>
+      <w:pPr>
+        <w:ind w:left="2160" w:hanging="360"/>
+      </w:pPr>
+    </w:lvl>
+    <w:lvl w:ilvl="2" w:tplc="0816001B" w:tentative="1">
+      <w:start w:val="1"/>
+      <w:numFmt w:val="lowerRoman"/>
+      <w:lvlText w:val="%3."/>
+      <w:lvlJc w:val="right"/>
+      <w:pPr>
+        <w:ind w:left="2880" w:hanging="180"/>
+      </w:pPr>
+    </w:lvl>
+    <w:lvl w:ilvl="3" w:tplc="0816000F" w:tentative="1">
+      <w:start w:val="1"/>
+      <w:numFmt w:val="decimal"/>
+      <w:lvlText w:val="%4."/>
+      <w:lvlJc w:val="left"/>
+      <w:pPr>
+        <w:ind w:left="3600" w:hanging="360"/>
+      </w:pPr>
+    </w:lvl>
+    <w:lvl w:ilvl="4" w:tplc="08160019" w:tentative="1">
+      <w:start w:val="1"/>
+      <w:numFmt w:val="lowerLetter"/>
+      <w:lvlText w:val="%5."/>
+      <w:lvlJc w:val="left"/>
+      <w:pPr>
+        <w:ind w:left="4320" w:hanging="360"/>
+      </w:pPr>
+    </w:lvl>
+    <w:lvl w:ilvl="5" w:tplc="0816001B" w:tentative="1">
+      <w:start w:val="1"/>
+      <w:numFmt w:val="lowerRoman"/>
+      <w:lvlText w:val="%6."/>
+      <w:lvlJc w:val="right"/>
+      <w:pPr>
+        <w:ind w:left="5040" w:hanging="180"/>
+      </w:pPr>
+    </w:lvl>
+    <w:lvl w:ilvl="6" w:tplc="0816000F" w:tentative="1">
+      <w:start w:val="1"/>
+      <w:numFmt w:val="decimal"/>
+      <w:lvlText w:val="%7."/>
+      <w:lvlJc w:val="left"/>
+      <w:pPr>
+        <w:ind w:left="5760" w:hanging="360"/>
+      </w:pPr>
+    </w:lvl>
+    <w:lvl w:ilvl="7" w:tplc="08160019" w:tentative="1">
+      <w:start w:val="1"/>
+      <w:numFmt w:val="lowerLetter"/>
+      <w:lvlText w:val="%8."/>
+      <w:lvlJc w:val="left"/>
+      <w:pPr>
+        <w:ind w:left="6480" w:hanging="360"/>
+      </w:pPr>
+    </w:lvl>
+    <w:lvl w:ilvl="8" w:tplc="0816001B" w:tentative="1">
+      <w:start w:val="1"/>
+      <w:numFmt w:val="lowerRoman"/>
+      <w:lvlText w:val="%9."/>
+      <w:lvlJc w:val="right"/>
+      <w:pPr>
+        <w:ind w:left="7200" w:hanging="180"/>
+      </w:pPr>
+    </w:lvl>
+  </w:abstractNum>
   <w:num w:numId="1">
+    <w:abstractNumId w:val="1"/>
+  </w:num>
+  <w:num w:numId="2">
     <w:abstractNumId w:val="0"/>
+  </w:num>
+  <w:num w:numId="3">
+    <w:abstractNumId w:val="2"/>
+  </w:num>
+  <w:num w:numId="4">
+    <w:abstractNumId w:val="3"/>
   </w:num>
 </w:numbering>
 </file>
@@ -2204,6 +3322,60 @@
       <w:szCs w:val="20"/>
     </w:rPr>
   </w:style>
+  <w:style w:type="paragraph" w:styleId="Legenda">
+    <w:name w:val="caption"/>
+    <w:basedOn w:val="Normal"/>
+    <w:next w:val="Normal"/>
+    <w:uiPriority w:val="35"/>
+    <w:unhideWhenUsed/>
+    <w:qFormat/>
+    <w:rsid w:val="006E5E41"/>
+    <w:pPr>
+      <w:spacing w:after="200"/>
+    </w:pPr>
+    <w:rPr>
+      <w:i/>
+      <w:iCs/>
+      <w:color w:val="44546A" w:themeColor="text2"/>
+      <w:sz w:val="18"/>
+      <w:szCs w:val="18"/>
+    </w:rPr>
+  </w:style>
+  <w:style w:type="paragraph" w:styleId="PargrafodaLista">
+    <w:name w:val="List Paragraph"/>
+    <w:basedOn w:val="Normal"/>
+    <w:uiPriority w:val="34"/>
+    <w:qFormat/>
+    <w:rsid w:val="00442AC6"/>
+    <w:pPr>
+      <w:ind w:left="720"/>
+      <w:contextualSpacing/>
+    </w:pPr>
+  </w:style>
+  <w:style w:type="character" w:styleId="MenoPendente">
+    <w:name w:val="Unresolved Mention"/>
+    <w:basedOn w:val="Fontepargpadro"/>
+    <w:uiPriority w:val="99"/>
+    <w:semiHidden/>
+    <w:unhideWhenUsed/>
+    <w:rsid w:val="009B331A"/>
+    <w:rPr>
+      <w:color w:val="605E5C"/>
+      <w:shd w:val="clear" w:color="auto" w:fill="E1DFDD"/>
+    </w:rPr>
+  </w:style>
+  <w:style w:type="character" w:styleId="HiperlinkVisitado">
+    <w:name w:val="FollowedHyperlink"/>
+    <w:basedOn w:val="Fontepargpadro"/>
+    <w:uiPriority w:val="99"/>
+    <w:semiHidden/>
+    <w:unhideWhenUsed/>
+    <w:rsid w:val="009B331A"/>
+    <w:rPr>
+      <w:color w:val="954F72" w:themeColor="followedHyperlink"/>
+      <w:u w:val="single"/>
+    </w:rPr>
+  </w:style>
 </w:styles>
 </file>
 

</xml_diff>

<commit_message>
ILDS e sondagem iterativa
</commit_message>
<xml_diff>
--- a/G18.docx
+++ b/G18.docx
@@ -424,7 +424,7 @@
         </w:rPr>
         <w:fldChar w:fldCharType="separate"/>
       </w:r>
-      <w:hyperlink w:anchor="_Toc531549890" w:history="1">
+      <w:hyperlink w:anchor="_Toc531553110" w:history="1">
         <w:r>
           <w:rPr>
             <w:rStyle w:val="Hyperlink"/>
@@ -471,7 +471,7 @@
             <w:noProof/>
             <w:webHidden/>
           </w:rPr>
-          <w:instrText xml:space="preserve"> PAGEREF _Toc531549890 \h </w:instrText>
+          <w:instrText xml:space="preserve"> PAGEREF _Toc531553110 \h </w:instrText>
         </w:r>
         <w:r>
           <w:rPr>
@@ -520,7 +520,7 @@
           <w:lang w:eastAsia="pt-PT"/>
         </w:rPr>
       </w:pPr>
-      <w:hyperlink w:anchor="_Toc531549891" w:history="1">
+      <w:hyperlink w:anchor="_Toc531553111" w:history="1">
         <w:r>
           <w:rPr>
             <w:rStyle w:val="Hyperlink"/>
@@ -567,7 +567,7 @@
             <w:noProof/>
             <w:webHidden/>
           </w:rPr>
-          <w:instrText xml:space="preserve"> PAGEREF _Toc531549891 \h </w:instrText>
+          <w:instrText xml:space="preserve"> PAGEREF _Toc531553111 \h </w:instrText>
         </w:r>
         <w:r>
           <w:rPr>
@@ -616,7 +616,7 @@
           <w:lang w:eastAsia="pt-PT"/>
         </w:rPr>
       </w:pPr>
-      <w:hyperlink w:anchor="_Toc531549892" w:history="1">
+      <w:hyperlink w:anchor="_Toc531553112" w:history="1">
         <w:r>
           <w:rPr>
             <w:rStyle w:val="Hyperlink"/>
@@ -663,7 +663,7 @@
             <w:noProof/>
             <w:webHidden/>
           </w:rPr>
-          <w:instrText xml:space="preserve"> PAGEREF _Toc531549892 \h </w:instrText>
+          <w:instrText xml:space="preserve"> PAGEREF _Toc531553112 \h </w:instrText>
         </w:r>
         <w:r>
           <w:rPr>
@@ -712,7 +712,7 @@
           <w:lang w:eastAsia="pt-PT"/>
         </w:rPr>
       </w:pPr>
-      <w:hyperlink w:anchor="_Toc531549893" w:history="1">
+      <w:hyperlink w:anchor="_Toc531553113" w:history="1">
         <w:r>
           <w:rPr>
             <w:rStyle w:val="Hyperlink"/>
@@ -759,7 +759,7 @@
             <w:noProof/>
             <w:webHidden/>
           </w:rPr>
-          <w:instrText xml:space="preserve"> PAGEREF _Toc531549893 \h </w:instrText>
+          <w:instrText xml:space="preserve"> PAGEREF _Toc531553113 \h </w:instrText>
         </w:r>
         <w:r>
           <w:rPr>
@@ -779,7 +779,7 @@
             <w:noProof/>
             <w:webHidden/>
           </w:rPr>
-          <w:t>3</w:t>
+          <w:t>4</w:t>
         </w:r>
         <w:r>
           <w:rPr>
@@ -808,7 +808,7 @@
           <w:lang w:eastAsia="pt-PT"/>
         </w:rPr>
       </w:pPr>
-      <w:hyperlink w:anchor="_Toc531549894" w:history="1">
+      <w:hyperlink w:anchor="_Toc531553114" w:history="1">
         <w:r>
           <w:rPr>
             <w:rStyle w:val="Hyperlink"/>
@@ -855,7 +855,7 @@
             <w:noProof/>
             <w:webHidden/>
           </w:rPr>
-          <w:instrText xml:space="preserve"> PAGEREF _Toc531549894 \h </w:instrText>
+          <w:instrText xml:space="preserve"> PAGEREF _Toc531553114 \h </w:instrText>
         </w:r>
         <w:r>
           <w:rPr>
@@ -875,7 +875,7 @@
             <w:noProof/>
             <w:webHidden/>
           </w:rPr>
-          <w:t>3</w:t>
+          <w:t>4</w:t>
         </w:r>
         <w:r>
           <w:rPr>
@@ -904,7 +904,7 @@
           <w:lang w:eastAsia="pt-PT"/>
         </w:rPr>
       </w:pPr>
-      <w:hyperlink w:anchor="_Toc531549895" w:history="1">
+      <w:hyperlink w:anchor="_Toc531553115" w:history="1">
         <w:r>
           <w:rPr>
             <w:rStyle w:val="Hyperlink"/>
@@ -951,7 +951,7 @@
             <w:noProof/>
             <w:webHidden/>
           </w:rPr>
-          <w:instrText xml:space="preserve"> PAGEREF _Toc531549895 \h </w:instrText>
+          <w:instrText xml:space="preserve"> PAGEREF _Toc531553115 \h </w:instrText>
         </w:r>
         <w:r>
           <w:rPr>
@@ -971,7 +971,7 @@
             <w:noProof/>
             <w:webHidden/>
           </w:rPr>
-          <w:t>3</w:t>
+          <w:t>4</w:t>
         </w:r>
         <w:r>
           <w:rPr>
@@ -1012,7 +1012,10 @@
         </w:rPr>
       </w:pPr>
     </w:p>
-    <w:p/>
+    <w:p>
+      <w:bookmarkStart w:id="2" w:name="_GoBack"/>
+      <w:bookmarkEnd w:id="2"/>
+    </w:p>
     <w:p>
       <w:pPr>
         <w:spacing w:after="160" w:line="259" w:lineRule="auto"/>
@@ -1085,22 +1088,22 @@
         <w:ind w:left="360"/>
         <w:jc w:val="left"/>
       </w:pPr>
-      <w:bookmarkStart w:id="2" w:name="_Toc530130720"/>
+      <w:bookmarkStart w:id="3" w:name="_Toc530130720"/>
     </w:p>
     <w:p/>
     <w:p>
       <w:pPr>
         <w:pStyle w:val="Ttulo1"/>
       </w:pPr>
-      <w:bookmarkStart w:id="3" w:name="_Toc531549890"/>
+      <w:bookmarkStart w:id="4" w:name="_Toc531553110"/>
       <w:r>
         <w:t>Introdu</w:t>
       </w:r>
       <w:r>
         <w:t>ção</w:t>
       </w:r>
-      <w:bookmarkEnd w:id="2"/>
       <w:bookmarkEnd w:id="3"/>
+      <w:bookmarkEnd w:id="4"/>
     </w:p>
     <w:p>
       <w:r>
@@ -1131,13 +1134,13 @@
       <w:pPr>
         <w:pStyle w:val="Ttulo1"/>
       </w:pPr>
-      <w:bookmarkStart w:id="4" w:name="_Estrutura_de_dados_1"/>
-      <w:bookmarkStart w:id="5" w:name="_Toc531549891"/>
-      <w:bookmarkEnd w:id="4"/>
+      <w:bookmarkStart w:id="5" w:name="_Estrutura_de_dados_1"/>
+      <w:bookmarkStart w:id="6" w:name="_Toc531553111"/>
+      <w:bookmarkEnd w:id="5"/>
       <w:r>
         <w:t>Estrutura de dados</w:t>
       </w:r>
-      <w:bookmarkEnd w:id="5"/>
+      <w:bookmarkEnd w:id="6"/>
     </w:p>
     <w:p>
       <w:r>
@@ -1363,11 +1366,11 @@
       <w:pPr>
         <w:pStyle w:val="Ttulo1"/>
       </w:pPr>
-      <w:bookmarkStart w:id="6" w:name="_Toc531549892"/>
+      <w:bookmarkStart w:id="7" w:name="_Toc531553112"/>
       <w:r>
         <w:t>MODELAÇÕES DO PROBLEMA</w:t>
       </w:r>
-      <w:bookmarkEnd w:id="6"/>
+      <w:bookmarkEnd w:id="7"/>
     </w:p>
     <w:p>
       <w:r>
@@ -1959,8 +1962,6 @@
         <w:pStyle w:val="Legenda"/>
         <w:ind w:left="1416" w:firstLine="24"/>
       </w:pPr>
-      <w:bookmarkStart w:id="7" w:name="_GoBack"/>
-      <w:bookmarkEnd w:id="7"/>
       <w:r>
         <w:t xml:space="preserve">Figura </w:t>
       </w:r>
@@ -2193,7 +2194,7 @@
         <w:pStyle w:val="Ttulo1"/>
       </w:pPr>
       <w:bookmarkStart w:id="8" w:name="_Estrutura_de_dados"/>
-      <w:bookmarkStart w:id="9" w:name="_Toc531549893"/>
+      <w:bookmarkStart w:id="9" w:name="_Toc531553113"/>
       <w:bookmarkEnd w:id="8"/>
       <w:r>
         <w:t>HEURÍSTICAS DESENVOLVIDAS</w:t>
@@ -2205,7 +2206,7 @@
       <w:pPr>
         <w:pStyle w:val="Ttulo1"/>
       </w:pPr>
-      <w:bookmarkStart w:id="10" w:name="_Toc531549894"/>
+      <w:bookmarkStart w:id="10" w:name="_Toc531553114"/>
       <w:r>
         <w:t>ESTRATÉGIDAS DE CORTE</w:t>
       </w:r>
@@ -2216,7 +2217,7 @@
       <w:pPr>
         <w:pStyle w:val="Ttulo1"/>
       </w:pPr>
-      <w:bookmarkStart w:id="11" w:name="_Toc531549895"/>
+      <w:bookmarkStart w:id="11" w:name="_Toc531553115"/>
       <w:r>
         <w:t>CONCLUSÃO</w:t>
       </w:r>

</xml_diff>